<commit_message>
Adicionado versão 1.1 Glossário de Negócios
</commit_message>
<xml_diff>
--- a/Negocio/Glossário de Negócios.docx
+++ b/Negocio/Glossário de Negócios.docx
@@ -7,21 +7,11 @@
         <w:pStyle w:val="Ttulo"/>
         <w:jc w:val="right"/>
       </w:pPr>
-      <w:r>
-        <w:fldChar w:fldCharType="begin"/>
-      </w:r>
-      <w:r>
-        <w:instrText xml:space="preserve"> SUBJECT  \* MERGEFORMAT </w:instrText>
-      </w:r>
-      <w:r>
-        <w:fldChar w:fldCharType="separate"/>
-      </w:r>
-      <w:r>
-        <w:t>Gerenciador de Chamados</w:t>
-      </w:r>
-      <w:r>
-        <w:fldChar w:fldCharType="end"/>
-      </w:r>
+      <w:fldSimple w:instr=" SUBJECT  \* MERGEFORMAT ">
+        <w:r>
+          <w:t>Gerenciador de Chamados</w:t>
+        </w:r>
+      </w:fldSimple>
       <w:r>
         <w:t xml:space="preserve"> </w:t>
       </w:r>
@@ -31,21 +21,11 @@
         <w:pStyle w:val="Ttulo"/>
         <w:jc w:val="right"/>
       </w:pPr>
-      <w:r>
-        <w:fldChar w:fldCharType="begin"/>
-      </w:r>
-      <w:r>
-        <w:instrText xml:space="preserve"> TITLE  \* MERGEFORMAT </w:instrText>
-      </w:r>
-      <w:r>
-        <w:fldChar w:fldCharType="separate"/>
-      </w:r>
-      <w:r>
-        <w:t>Glossário de Negócios</w:t>
-      </w:r>
-      <w:r>
-        <w:fldChar w:fldCharType="end"/>
-      </w:r>
+      <w:fldSimple w:instr=" TITLE  \* MERGEFORMAT ">
+        <w:r>
+          <w:t>Glossário de Negócios</w:t>
+        </w:r>
+      </w:fldSimple>
     </w:p>
     <w:p>
       <w:pPr>
@@ -74,7 +54,14 @@
           <w:sz w:val="28"/>
           <w:szCs w:val="28"/>
         </w:rPr>
-        <w:t>1.0</w:t>
+        <w:t>1.</w:t>
+      </w:r>
+      <w:r>
+        <w:rPr>
+          <w:sz w:val="28"/>
+          <w:szCs w:val="28"/>
+        </w:rPr>
+        <w:t>1</w:t>
       </w:r>
     </w:p>
     <w:p>
@@ -109,7 +96,7 @@
     </w:p>
     <w:tbl>
       <w:tblPr>
-        <w:tblW w:w="0" w:type="auto"/>
+        <w:tblW w:w="9504" w:type="dxa"/>
         <w:tblBorders>
           <w:top w:val="single" w:sz="6" w:space="0" w:color="auto"/>
           <w:left w:val="single" w:sz="6" w:space="0" w:color="auto"/>
@@ -128,12 +115,6 @@
         <w:gridCol w:w="2304"/>
       </w:tblGrid>
       <w:tr>
-        <w:tblPrEx>
-          <w:tblCellMar>
-            <w:top w:w="0" w:type="dxa"/>
-            <w:bottom w:w="0" w:type="dxa"/>
-          </w:tblCellMar>
-        </w:tblPrEx>
         <w:tc>
           <w:tcPr>
             <w:tcW w:w="2304" w:type="dxa"/>
@@ -248,12 +229,6 @@
         </w:tc>
       </w:tr>
       <w:tr>
-        <w:tblPrEx>
-          <w:tblCellMar>
-            <w:top w:w="0" w:type="dxa"/>
-            <w:bottom w:w="0" w:type="dxa"/>
-          </w:tblCellMar>
-        </w:tblPrEx>
         <w:tc>
           <w:tcPr>
             <w:tcW w:w="2304" w:type="dxa"/>
@@ -341,12 +316,6 @@
         </w:tc>
       </w:tr>
       <w:tr>
-        <w:tblPrEx>
-          <w:tblCellMar>
-            <w:top w:w="0" w:type="dxa"/>
-            <w:bottom w:w="0" w:type="dxa"/>
-          </w:tblCellMar>
-        </w:tblPrEx>
         <w:tc>
           <w:tcPr>
             <w:tcW w:w="2304" w:type="dxa"/>
@@ -360,7 +329,11 @@
           <w:p>
             <w:pPr>
               <w:pStyle w:val="Tabletext"/>
+              <w:jc w:val="center"/>
             </w:pPr>
+            <w:r>
+              <w:t>07/06/2021</w:t>
+            </w:r>
           </w:p>
         </w:tc>
         <w:tc>
@@ -376,7 +349,11 @@
           <w:p>
             <w:pPr>
               <w:pStyle w:val="Tabletext"/>
+              <w:jc w:val="center"/>
             </w:pPr>
+            <w:r>
+              <w:t>1.1</w:t>
+            </w:r>
           </w:p>
         </w:tc>
         <w:tc>
@@ -393,6 +370,9 @@
             <w:pPr>
               <w:pStyle w:val="Tabletext"/>
             </w:pPr>
+            <w:r>
+              <w:t>Correção na formatação do documento</w:t>
+            </w:r>
           </w:p>
         </w:tc>
         <w:tc>
@@ -408,89 +388,15 @@
           <w:p>
             <w:pPr>
               <w:pStyle w:val="Tabletext"/>
+              <w:jc w:val="center"/>
             </w:pPr>
+            <w:r>
+              <w:t>Gustavo Fernandes</w:t>
+            </w:r>
           </w:p>
         </w:tc>
       </w:tr>
       <w:tr>
-        <w:tblPrEx>
-          <w:tblCellMar>
-            <w:top w:w="0" w:type="dxa"/>
-            <w:bottom w:w="0" w:type="dxa"/>
-          </w:tblCellMar>
-        </w:tblPrEx>
-        <w:tc>
-          <w:tcPr>
-            <w:tcW w:w="2304" w:type="dxa"/>
-            <w:tcBorders>
-              <w:top w:val="single" w:sz="6" w:space="0" w:color="auto"/>
-              <w:left w:val="single" w:sz="6" w:space="0" w:color="auto"/>
-              <w:bottom w:val="single" w:sz="6" w:space="0" w:color="auto"/>
-              <w:right w:val="single" w:sz="6" w:space="0" w:color="auto"/>
-            </w:tcBorders>
-          </w:tcPr>
-          <w:p>
-            <w:pPr>
-              <w:pStyle w:val="Tabletext"/>
-            </w:pPr>
-          </w:p>
-        </w:tc>
-        <w:tc>
-          <w:tcPr>
-            <w:tcW w:w="1152" w:type="dxa"/>
-            <w:tcBorders>
-              <w:top w:val="single" w:sz="6" w:space="0" w:color="auto"/>
-              <w:left w:val="single" w:sz="6" w:space="0" w:color="auto"/>
-              <w:bottom w:val="single" w:sz="6" w:space="0" w:color="auto"/>
-              <w:right w:val="single" w:sz="6" w:space="0" w:color="auto"/>
-            </w:tcBorders>
-          </w:tcPr>
-          <w:p>
-            <w:pPr>
-              <w:pStyle w:val="Tabletext"/>
-            </w:pPr>
-          </w:p>
-        </w:tc>
-        <w:tc>
-          <w:tcPr>
-            <w:tcW w:w="3744" w:type="dxa"/>
-            <w:tcBorders>
-              <w:top w:val="single" w:sz="6" w:space="0" w:color="auto"/>
-              <w:left w:val="single" w:sz="6" w:space="0" w:color="auto"/>
-              <w:bottom w:val="single" w:sz="6" w:space="0" w:color="auto"/>
-              <w:right w:val="single" w:sz="6" w:space="0" w:color="auto"/>
-            </w:tcBorders>
-          </w:tcPr>
-          <w:p>
-            <w:pPr>
-              <w:pStyle w:val="Tabletext"/>
-            </w:pPr>
-          </w:p>
-        </w:tc>
-        <w:tc>
-          <w:tcPr>
-            <w:tcW w:w="2304" w:type="dxa"/>
-            <w:tcBorders>
-              <w:top w:val="single" w:sz="6" w:space="0" w:color="auto"/>
-              <w:left w:val="single" w:sz="6" w:space="0" w:color="auto"/>
-              <w:bottom w:val="single" w:sz="6" w:space="0" w:color="auto"/>
-              <w:right w:val="single" w:sz="6" w:space="0" w:color="auto"/>
-            </w:tcBorders>
-          </w:tcPr>
-          <w:p>
-            <w:pPr>
-              <w:pStyle w:val="Tabletext"/>
-            </w:pPr>
-          </w:p>
-        </w:tc>
-      </w:tr>
-      <w:tr>
-        <w:tblPrEx>
-          <w:tblCellMar>
-            <w:top w:w="0" w:type="dxa"/>
-            <w:bottom w:w="0" w:type="dxa"/>
-          </w:tblCellMar>
-        </w:tblPrEx>
         <w:tc>
           <w:tcPr>
             <w:tcW w:w="2304" w:type="dxa"/>
@@ -1636,22 +1542,11 @@
       <w:r>
         <w:br w:type="page"/>
       </w:r>
-      <w:r>
-        <w:lastRenderedPageBreak/>
-        <w:fldChar w:fldCharType="begin"/>
-      </w:r>
-      <w:r>
-        <w:instrText xml:space="preserve"> TITLE  \* MERGEFORMAT </w:instrText>
-      </w:r>
-      <w:r>
-        <w:fldChar w:fldCharType="separate"/>
-      </w:r>
-      <w:r>
-        <w:t>Glossário de Negócios</w:t>
-      </w:r>
-      <w:r>
-        <w:fldChar w:fldCharType="end"/>
-      </w:r>
+      <w:fldSimple w:instr=" TITLE  \* MERGEFORMAT ">
+        <w:r>
+          <w:t>Glossário de Negócios</w:t>
+        </w:r>
+      </w:fldSimple>
     </w:p>
     <w:p/>
     <w:p>
@@ -1659,8 +1554,9 @@
         <w:pStyle w:val="Ttulo1"/>
         <w:ind w:left="1080" w:hanging="360"/>
         <w:rPr>
-          <w:sz w:val="20"/>
-          <w:szCs w:val="20"/>
+          <w:rFonts w:ascii="Times New Roman" w:hAnsi="Times New Roman"/>
+          <w:sz w:val="22"/>
+          <w:szCs w:val="22"/>
         </w:rPr>
       </w:pPr>
       <w:bookmarkStart w:id="0" w:name="_Toc456600917"/>
@@ -1668,8 +1564,9 @@
       <w:bookmarkStart w:id="2" w:name="_Toc73644349"/>
       <w:r>
         <w:rPr>
-          <w:sz w:val="20"/>
-          <w:szCs w:val="20"/>
+          <w:rFonts w:ascii="Times New Roman" w:hAnsi="Times New Roman"/>
+          <w:sz w:val="22"/>
+          <w:szCs w:val="22"/>
         </w:rPr>
         <w:t>Introdução</w:t>
       </w:r>
@@ -1677,228 +1574,346 @@
       <w:bookmarkEnd w:id="1"/>
       <w:bookmarkEnd w:id="2"/>
     </w:p>
-    <w:p/>
+    <w:p>
+      <w:pPr>
+        <w:rPr>
+          <w:sz w:val="22"/>
+          <w:szCs w:val="22"/>
+        </w:rPr>
+      </w:pPr>
+    </w:p>
     <w:p>
       <w:pPr>
         <w:ind w:left="720"/>
-      </w:pPr>
-      <w:r>
+        <w:jc w:val="both"/>
+        <w:rPr>
+          <w:sz w:val="22"/>
+          <w:szCs w:val="22"/>
+        </w:rPr>
+      </w:pPr>
+      <w:r>
+        <w:rPr>
+          <w:sz w:val="22"/>
+          <w:szCs w:val="22"/>
+        </w:rPr>
         <w:t>Este documento tem por finalidade apresentar as informações de que leitor pode precisar para compreender outros documentos do projeto. Nesta seção serão definidas as terminologias especificas do domínio do problema, explicando termos presentes em outros documentos que podem não ser familiares ao leitor.</w:t>
       </w:r>
     </w:p>
     <w:p>
       <w:pPr>
         <w:ind w:left="720"/>
+        <w:rPr>
+          <w:sz w:val="22"/>
+          <w:szCs w:val="22"/>
+        </w:rPr>
       </w:pPr>
     </w:p>
     <w:p>
       <w:pPr>
         <w:pStyle w:val="Ttulo2"/>
+        <w:rPr>
+          <w:rFonts w:ascii="Times New Roman" w:hAnsi="Times New Roman"/>
+          <w:sz w:val="22"/>
+          <w:szCs w:val="22"/>
+        </w:rPr>
       </w:pPr>
       <w:bookmarkStart w:id="3" w:name="_Toc456600918"/>
       <w:bookmarkStart w:id="4" w:name="_Toc456598587"/>
       <w:bookmarkStart w:id="5" w:name="_Toc73644350"/>
       <w:r>
+        <w:rPr>
+          <w:rFonts w:ascii="Times New Roman" w:hAnsi="Times New Roman"/>
+          <w:sz w:val="22"/>
+          <w:szCs w:val="22"/>
+        </w:rPr>
         <w:t>Finalidade</w:t>
       </w:r>
       <w:bookmarkEnd w:id="3"/>
       <w:bookmarkEnd w:id="4"/>
       <w:bookmarkEnd w:id="5"/>
     </w:p>
-    <w:p/>
+    <w:p>
+      <w:pPr>
+        <w:rPr>
+          <w:sz w:val="22"/>
+          <w:szCs w:val="22"/>
+        </w:rPr>
+      </w:pPr>
+    </w:p>
     <w:p>
       <w:pPr>
         <w:ind w:left="720"/>
-      </w:pPr>
-      <w:r>
+        <w:rPr>
+          <w:sz w:val="22"/>
+          <w:szCs w:val="22"/>
+        </w:rPr>
+      </w:pPr>
+      <w:r>
+        <w:rPr>
+          <w:sz w:val="22"/>
+          <w:szCs w:val="22"/>
+        </w:rPr>
         <w:t>Apresentar de forma simples todos os termos utilizados no ambiente de trabalho</w:t>
       </w:r>
       <w:r>
+        <w:rPr>
+          <w:sz w:val="22"/>
+          <w:szCs w:val="22"/>
+        </w:rPr>
         <w:tab/>
-        <w:t xml:space="preserve">na empresa Tech </w:t>
-      </w:r>
-      <w:proofErr w:type="spellStart"/>
-      <w:r>
-        <w:t>Maintenance</w:t>
-      </w:r>
-      <w:proofErr w:type="spellEnd"/>
-      <w:r>
+        <w:t>na empres</w:t>
+      </w:r>
+      <w:r>
+        <w:rPr>
+          <w:sz w:val="22"/>
+          <w:szCs w:val="22"/>
+        </w:rPr>
+        <w:t xml:space="preserve">a </w:t>
+      </w:r>
+      <w:r>
+        <w:rPr>
+          <w:sz w:val="22"/>
+          <w:szCs w:val="22"/>
+        </w:rPr>
+        <w:t>Tech Maintenance</w:t>
+      </w:r>
+      <w:r>
+        <w:rPr>
+          <w:sz w:val="22"/>
+          <w:szCs w:val="22"/>
+        </w:rPr>
         <w:t>.</w:t>
       </w:r>
     </w:p>
     <w:p>
       <w:pPr>
         <w:ind w:left="720"/>
+        <w:rPr>
+          <w:sz w:val="22"/>
+          <w:szCs w:val="22"/>
+        </w:rPr>
       </w:pPr>
     </w:p>
     <w:p>
       <w:pPr>
         <w:pStyle w:val="Ttulo2"/>
+        <w:rPr>
+          <w:rFonts w:ascii="Times New Roman" w:hAnsi="Times New Roman"/>
+          <w:sz w:val="22"/>
+          <w:szCs w:val="22"/>
+        </w:rPr>
       </w:pPr>
       <w:bookmarkStart w:id="6" w:name="_Toc456600919"/>
       <w:bookmarkStart w:id="7" w:name="_Toc456598588"/>
       <w:bookmarkStart w:id="8" w:name="_Toc73644351"/>
       <w:r>
+        <w:rPr>
+          <w:rFonts w:ascii="Times New Roman" w:hAnsi="Times New Roman"/>
+          <w:sz w:val="22"/>
+          <w:szCs w:val="22"/>
+        </w:rPr>
         <w:t>Escopo</w:t>
       </w:r>
       <w:bookmarkEnd w:id="6"/>
       <w:bookmarkEnd w:id="7"/>
       <w:bookmarkEnd w:id="8"/>
     </w:p>
-    <w:p/>
+    <w:p>
+      <w:pPr>
+        <w:rPr>
+          <w:sz w:val="22"/>
+          <w:szCs w:val="22"/>
+        </w:rPr>
+      </w:pPr>
+    </w:p>
     <w:p>
       <w:pPr>
         <w:ind w:left="720"/>
-      </w:pPr>
-      <w:r>
-        <w:t>O projeto busca auxiliar a empresa Tech</w:t>
-      </w:r>
-      <w:r>
-        <w:t xml:space="preserve"> </w:t>
-      </w:r>
-      <w:proofErr w:type="spellStart"/>
-      <w:r>
-        <w:t>Maintenance</w:t>
-      </w:r>
-      <w:proofErr w:type="spellEnd"/>
-      <w:r>
-        <w:t xml:space="preserve"> na administração do trabalho de manutenção, o objetivo principal é a agilização das manutenções buscando um melhor aproveitamento do tempo e custos. O prazo para entrega do projeto é 18 de </w:t>
-      </w:r>
-      <w:r>
-        <w:t>junho</w:t>
-      </w:r>
-      <w:r>
-        <w:t>.</w:t>
+        <w:jc w:val="both"/>
+        <w:rPr>
+          <w:sz w:val="22"/>
+          <w:szCs w:val="22"/>
+        </w:rPr>
+      </w:pPr>
+      <w:r>
+        <w:rPr>
+          <w:sz w:val="22"/>
+          <w:szCs w:val="22"/>
+        </w:rPr>
+        <w:t>O projeto busca auxiliar a empresa Tech Maintenance na administração do trabalho de manutenção, o objetivo principal é a agilização das manutenções buscando um melhor aproveitamento do tempo e custos. O prazo para entrega do projeto é 18 de junho.</w:t>
       </w:r>
     </w:p>
     <w:p>
       <w:pPr>
         <w:ind w:left="720"/>
+        <w:rPr>
+          <w:sz w:val="22"/>
+          <w:szCs w:val="22"/>
+        </w:rPr>
       </w:pPr>
     </w:p>
     <w:p>
       <w:pPr>
         <w:pStyle w:val="Ttulo2"/>
+        <w:rPr>
+          <w:rFonts w:ascii="Times New Roman" w:hAnsi="Times New Roman"/>
+          <w:sz w:val="22"/>
+          <w:szCs w:val="22"/>
+        </w:rPr>
       </w:pPr>
       <w:bookmarkStart w:id="9" w:name="_Toc456600921"/>
       <w:bookmarkStart w:id="10" w:name="_Toc456598590"/>
       <w:bookmarkStart w:id="11" w:name="_Toc73644352"/>
       <w:r>
+        <w:rPr>
+          <w:rFonts w:ascii="Times New Roman" w:hAnsi="Times New Roman"/>
+          <w:sz w:val="22"/>
+          <w:szCs w:val="22"/>
+        </w:rPr>
         <w:t>Referências</w:t>
       </w:r>
       <w:bookmarkEnd w:id="9"/>
       <w:bookmarkEnd w:id="10"/>
       <w:bookmarkEnd w:id="11"/>
     </w:p>
-    <w:p/>
+    <w:p>
+      <w:pPr>
+        <w:rPr>
+          <w:sz w:val="22"/>
+          <w:szCs w:val="22"/>
+        </w:rPr>
+      </w:pPr>
+    </w:p>
     <w:p>
       <w:pPr>
         <w:ind w:left="720"/>
-      </w:pPr>
-      <w:r>
-        <w:t xml:space="preserve">Software. Significados. 2021. Disponível em: https://www.significados.com.br/software/. Acessado em: 03 de </w:t>
-      </w:r>
-      <w:r>
+        <w:jc w:val="both"/>
+        <w:rPr>
+          <w:sz w:val="22"/>
+          <w:szCs w:val="22"/>
+        </w:rPr>
+      </w:pPr>
+      <w:r>
+        <w:rPr>
+          <w:sz w:val="22"/>
+          <w:szCs w:val="22"/>
+        </w:rPr>
+        <w:t>Software. Significados. 2021. Disponível em: https://www.significados.com.br/software/. Acessado em: 03 de junho.</w:t>
+      </w:r>
+    </w:p>
+    <w:p>
+      <w:pPr>
+        <w:ind w:left="720"/>
+        <w:jc w:val="both"/>
+        <w:rPr>
+          <w:sz w:val="22"/>
+          <w:szCs w:val="22"/>
+        </w:rPr>
+      </w:pPr>
+      <w:r>
+        <w:rPr>
+          <w:sz w:val="22"/>
+          <w:szCs w:val="22"/>
+        </w:rPr>
+        <w:t>Hardware. Significados. 2021. Disponível em: https://www.significados.com.br/hardware/. Acessado em: 03 de junho.</w:t>
+      </w:r>
+    </w:p>
+    <w:p>
+      <w:pPr>
+        <w:ind w:left="720"/>
+        <w:jc w:val="both"/>
+        <w:rPr>
+          <w:sz w:val="22"/>
+          <w:szCs w:val="22"/>
+        </w:rPr>
+      </w:pPr>
+      <w:r>
+        <w:rPr>
+          <w:sz w:val="22"/>
+          <w:szCs w:val="22"/>
+        </w:rPr>
+        <w:t xml:space="preserve">Interface. Dicio. 2021. Disponível em: https://www.dicio.com.br/interface/. Acessado em: 03 de </w:t>
+      </w:r>
+      <w:r>
+        <w:rPr>
+          <w:sz w:val="22"/>
+          <w:szCs w:val="22"/>
+        </w:rPr>
         <w:t>junho</w:t>
       </w:r>
       <w:r>
+        <w:rPr>
+          <w:sz w:val="22"/>
+          <w:szCs w:val="22"/>
+        </w:rPr>
         <w:t>.</w:t>
       </w:r>
     </w:p>
     <w:p>
       <w:pPr>
         <w:ind w:left="720"/>
-      </w:pPr>
-    </w:p>
-    <w:p>
-      <w:pPr>
-        <w:ind w:left="720"/>
-      </w:pPr>
-      <w:r>
-        <w:t xml:space="preserve">Hardware. Significados. 2021. Disponível em: https://www.significados.com.br/hardware/. Acessado em: 03 de </w:t>
-      </w:r>
-      <w:r>
-        <w:t>junho</w:t>
-      </w:r>
-      <w:r>
-        <w:t>.</w:t>
-      </w:r>
-    </w:p>
-    <w:p>
-      <w:pPr>
-        <w:ind w:left="720"/>
-      </w:pPr>
-    </w:p>
-    <w:p>
-      <w:pPr>
-        <w:ind w:left="720"/>
-      </w:pPr>
-      <w:r>
-        <w:t xml:space="preserve">Interface. Dicio. 2021. Disponível em: https://www.dicio.com.br/interface/. Acessado em: 03 de </w:t>
-      </w:r>
-      <w:proofErr w:type="gramStart"/>
-      <w:r>
-        <w:t>Junho</w:t>
-      </w:r>
-      <w:proofErr w:type="gramEnd"/>
-      <w:r>
-        <w:t>.</w:t>
-      </w:r>
-    </w:p>
-    <w:p>
-      <w:pPr>
-        <w:ind w:left="720"/>
-      </w:pPr>
-    </w:p>
-    <w:p>
-      <w:pPr>
-        <w:ind w:left="720"/>
+        <w:rPr>
+          <w:sz w:val="22"/>
+          <w:szCs w:val="22"/>
+        </w:rPr>
       </w:pPr>
     </w:p>
     <w:p>
       <w:pPr>
         <w:pStyle w:val="Ttulo2"/>
-        <w:numPr>
-          <w:ilvl w:val="0"/>
-          <w:numId w:val="0"/>
-        </w:numPr>
-      </w:pPr>
-      <w:r>
-        <w:tab/>
-      </w:r>
-    </w:p>
-    <w:p>
-      <w:pPr>
-        <w:pStyle w:val="Ttulo2"/>
+        <w:rPr>
+          <w:rFonts w:ascii="Times New Roman" w:hAnsi="Times New Roman"/>
+          <w:sz w:val="22"/>
+          <w:szCs w:val="22"/>
+        </w:rPr>
       </w:pPr>
       <w:bookmarkStart w:id="12" w:name="_Toc456600922"/>
       <w:bookmarkStart w:id="13" w:name="_Toc456598591"/>
       <w:bookmarkStart w:id="14" w:name="_Toc73644353"/>
       <w:r>
+        <w:rPr>
+          <w:rFonts w:ascii="Times New Roman" w:hAnsi="Times New Roman"/>
+          <w:sz w:val="22"/>
+          <w:szCs w:val="22"/>
+        </w:rPr>
         <w:t>Visão Geral</w:t>
       </w:r>
       <w:bookmarkEnd w:id="12"/>
       <w:bookmarkEnd w:id="13"/>
       <w:bookmarkEnd w:id="14"/>
     </w:p>
-    <w:p/>
+    <w:p>
+      <w:pPr>
+        <w:rPr>
+          <w:sz w:val="22"/>
+          <w:szCs w:val="22"/>
+        </w:rPr>
+      </w:pPr>
+    </w:p>
     <w:p>
       <w:pPr>
         <w:ind w:left="720"/>
-      </w:pPr>
-      <w:r>
-        <w:t xml:space="preserve">Este documento tem o intuito de auxiliar o leitor da documentação a compreender termos do negócio que não lhe sejam </w:t>
-      </w:r>
-      <w:r>
-        <w:t>familiares</w:t>
-      </w:r>
-      <w:r>
-        <w:t>, para isso está disponível mais a frente neste documento as termologias do negócio.</w:t>
+        <w:jc w:val="both"/>
+        <w:rPr>
+          <w:sz w:val="22"/>
+          <w:szCs w:val="22"/>
+        </w:rPr>
+      </w:pPr>
+      <w:r>
+        <w:rPr>
+          <w:sz w:val="22"/>
+          <w:szCs w:val="22"/>
+        </w:rPr>
+        <w:t>Este documento tem o intuito de auxiliar o leitor da documentação a compreender termos do negócio que não lhe sejam familiares, para isso está disponível mais a frente neste documento as termologias do negócio.</w:t>
       </w:r>
     </w:p>
     <w:p>
       <w:pPr>
         <w:ind w:left="720"/>
+        <w:rPr>
+          <w:sz w:val="22"/>
+          <w:szCs w:val="22"/>
+        </w:rPr>
       </w:pPr>
     </w:p>
     <w:p>
@@ -1906,225 +1921,430 @@
         <w:pStyle w:val="Ttulo1"/>
         <w:ind w:left="1080" w:hanging="360"/>
         <w:rPr>
-          <w:sz w:val="20"/>
-          <w:szCs w:val="20"/>
+          <w:rFonts w:ascii="Times New Roman" w:hAnsi="Times New Roman"/>
+          <w:sz w:val="22"/>
+          <w:szCs w:val="22"/>
         </w:rPr>
       </w:pPr>
       <w:bookmarkStart w:id="15" w:name="_Toc73644354"/>
       <w:r>
         <w:rPr>
-          <w:sz w:val="20"/>
-          <w:szCs w:val="20"/>
+          <w:rFonts w:ascii="Times New Roman" w:hAnsi="Times New Roman"/>
+          <w:sz w:val="22"/>
+          <w:szCs w:val="22"/>
         </w:rPr>
         <w:t>Definições</w:t>
       </w:r>
       <w:bookmarkEnd w:id="15"/>
     </w:p>
     <w:p>
-      <w:r>
-        <w:tab/>
-      </w:r>
+      <w:pPr>
+        <w:rPr>
+          <w:sz w:val="22"/>
+          <w:szCs w:val="22"/>
+        </w:rPr>
+      </w:pPr>
     </w:p>
     <w:p>
       <w:pPr>
         <w:pStyle w:val="Ttulo2"/>
         <w:widowControl/>
+        <w:rPr>
+          <w:rFonts w:ascii="Times New Roman" w:hAnsi="Times New Roman"/>
+          <w:sz w:val="22"/>
+          <w:szCs w:val="22"/>
+        </w:rPr>
       </w:pPr>
       <w:bookmarkStart w:id="16" w:name="_Toc73644355"/>
       <w:r>
+        <w:rPr>
+          <w:rFonts w:ascii="Times New Roman" w:hAnsi="Times New Roman"/>
+          <w:sz w:val="22"/>
+          <w:szCs w:val="22"/>
+        </w:rPr>
         <w:t>Chamado</w:t>
       </w:r>
       <w:bookmarkEnd w:id="16"/>
     </w:p>
-    <w:p/>
+    <w:p>
+      <w:pPr>
+        <w:rPr>
+          <w:sz w:val="22"/>
+          <w:szCs w:val="22"/>
+        </w:rPr>
+      </w:pPr>
+    </w:p>
     <w:p>
       <w:pPr>
         <w:ind w:left="720"/>
-      </w:pPr>
-      <w:r>
+        <w:jc w:val="both"/>
+        <w:rPr>
+          <w:sz w:val="22"/>
+          <w:szCs w:val="22"/>
+        </w:rPr>
+      </w:pPr>
+      <w:r>
+        <w:rPr>
+          <w:sz w:val="22"/>
+          <w:szCs w:val="22"/>
+        </w:rPr>
         <w:t xml:space="preserve">Função </w:t>
       </w:r>
       <w:r>
+        <w:rPr>
+          <w:sz w:val="22"/>
+          <w:szCs w:val="22"/>
+        </w:rPr>
         <w:t xml:space="preserve">do site </w:t>
       </w:r>
       <w:r>
+        <w:rPr>
+          <w:sz w:val="22"/>
+          <w:szCs w:val="22"/>
+        </w:rPr>
         <w:t>no qual o cliente entrará em contato com a empresa, preenchendo um formulário com o tipo de serviço solicitado</w:t>
       </w:r>
       <w:r>
+        <w:rPr>
+          <w:sz w:val="22"/>
+          <w:szCs w:val="22"/>
+        </w:rPr>
         <w:t>, descrição do problema e informações de contato.</w:t>
       </w:r>
     </w:p>
     <w:p>
       <w:pPr>
         <w:ind w:left="720"/>
-      </w:pPr>
-    </w:p>
-    <w:p>
-      <w:pPr>
-        <w:ind w:left="720"/>
+        <w:rPr>
+          <w:sz w:val="22"/>
+          <w:szCs w:val="22"/>
+        </w:rPr>
       </w:pPr>
     </w:p>
     <w:p>
       <w:pPr>
         <w:pStyle w:val="Ttulo2"/>
         <w:widowControl/>
+        <w:rPr>
+          <w:rFonts w:ascii="Times New Roman" w:hAnsi="Times New Roman"/>
+          <w:sz w:val="22"/>
+          <w:szCs w:val="22"/>
+        </w:rPr>
       </w:pPr>
       <w:bookmarkStart w:id="17" w:name="_Toc73644356"/>
       <w:r>
+        <w:rPr>
+          <w:rFonts w:ascii="Times New Roman" w:hAnsi="Times New Roman"/>
+          <w:sz w:val="22"/>
+          <w:szCs w:val="22"/>
+        </w:rPr>
         <w:lastRenderedPageBreak/>
         <w:t>M1</w:t>
       </w:r>
       <w:bookmarkEnd w:id="17"/>
     </w:p>
-    <w:p/>
+    <w:p>
+      <w:pPr>
+        <w:rPr>
+          <w:sz w:val="22"/>
+          <w:szCs w:val="22"/>
+        </w:rPr>
+      </w:pPr>
+    </w:p>
     <w:p>
       <w:pPr>
         <w:ind w:left="720"/>
-      </w:pPr>
-      <w:r>
-        <w:t xml:space="preserve">Primeiro atendimento a um chamado feito pelo técnico interno que </w:t>
-      </w:r>
-      <w:r>
-        <w:t>também é</w:t>
-      </w:r>
-      <w:r>
-        <w:t xml:space="preserve"> responsável pela manutenção remota caso possível;</w:t>
+        <w:jc w:val="both"/>
+        <w:rPr>
+          <w:sz w:val="22"/>
+          <w:szCs w:val="22"/>
+        </w:rPr>
+      </w:pPr>
+      <w:r>
+        <w:rPr>
+          <w:sz w:val="22"/>
+          <w:szCs w:val="22"/>
+        </w:rPr>
+        <w:t>Primeiro atendimento a um chamado feito pelo técnico interno que também é responsável pela manutenção remota caso possível</w:t>
+      </w:r>
+      <w:r>
+        <w:rPr>
+          <w:sz w:val="22"/>
+          <w:szCs w:val="22"/>
+        </w:rPr>
+        <w:t>.</w:t>
       </w:r>
     </w:p>
     <w:p>
       <w:pPr>
         <w:ind w:left="720"/>
+        <w:rPr>
+          <w:sz w:val="22"/>
+          <w:szCs w:val="22"/>
+        </w:rPr>
       </w:pPr>
     </w:p>
     <w:p>
       <w:pPr>
         <w:pStyle w:val="Ttulo2"/>
         <w:widowControl/>
+        <w:rPr>
+          <w:rFonts w:ascii="Times New Roman" w:hAnsi="Times New Roman"/>
+          <w:sz w:val="22"/>
+          <w:szCs w:val="22"/>
+        </w:rPr>
       </w:pPr>
       <w:bookmarkStart w:id="18" w:name="_Toc73644357"/>
       <w:r>
+        <w:rPr>
+          <w:rFonts w:ascii="Times New Roman" w:hAnsi="Times New Roman"/>
+          <w:sz w:val="22"/>
+          <w:szCs w:val="22"/>
+        </w:rPr>
         <w:t>M2</w:t>
       </w:r>
       <w:bookmarkEnd w:id="18"/>
     </w:p>
-    <w:p/>
+    <w:p>
+      <w:pPr>
+        <w:rPr>
+          <w:sz w:val="22"/>
+          <w:szCs w:val="22"/>
+        </w:rPr>
+      </w:pPr>
+    </w:p>
     <w:p>
       <w:pPr>
         <w:ind w:left="720"/>
-      </w:pPr>
-      <w:r>
-        <w:t>Realiza o atendimento local, caso não seja possível a resolução do problema de forma remota, é responsável pela montagem dos computadores e envio pelo correio</w:t>
-      </w:r>
-      <w:r>
-        <w:t>.</w:t>
-      </w:r>
-    </w:p>
-    <w:p/>
+        <w:jc w:val="both"/>
+        <w:rPr>
+          <w:sz w:val="22"/>
+          <w:szCs w:val="22"/>
+        </w:rPr>
+      </w:pPr>
+      <w:r>
+        <w:rPr>
+          <w:sz w:val="22"/>
+          <w:szCs w:val="22"/>
+        </w:rPr>
+        <w:t>Realiza o atendimento local, caso não seja possível a resolução do problema de forma remota, é responsável pela montagem dos computadores e envio pelo correio.</w:t>
+      </w:r>
+    </w:p>
+    <w:p>
+      <w:pPr>
+        <w:ind w:left="720"/>
+        <w:rPr>
+          <w:sz w:val="22"/>
+          <w:szCs w:val="22"/>
+        </w:rPr>
+      </w:pPr>
+    </w:p>
     <w:p>
       <w:pPr>
         <w:pStyle w:val="Ttulo2"/>
         <w:widowControl/>
+        <w:rPr>
+          <w:rFonts w:ascii="Times New Roman" w:hAnsi="Times New Roman"/>
+          <w:sz w:val="22"/>
+          <w:szCs w:val="22"/>
+        </w:rPr>
       </w:pPr>
       <w:bookmarkStart w:id="19" w:name="_Toc73644358"/>
       <w:r>
-        <w:t>J</w:t>
-      </w:r>
-      <w:r>
-        <w:t>argão de</w:t>
-      </w:r>
-      <w:r>
-        <w:t xml:space="preserve"> tecnologia</w:t>
+        <w:rPr>
+          <w:rFonts w:ascii="Times New Roman" w:hAnsi="Times New Roman"/>
+          <w:sz w:val="22"/>
+          <w:szCs w:val="22"/>
+        </w:rPr>
+        <w:t>Jargão de tecnologia</w:t>
       </w:r>
       <w:bookmarkEnd w:id="19"/>
     </w:p>
-    <w:p/>
+    <w:p>
+      <w:pPr>
+        <w:rPr>
+          <w:sz w:val="22"/>
+          <w:szCs w:val="22"/>
+        </w:rPr>
+      </w:pPr>
+    </w:p>
     <w:p>
       <w:pPr>
         <w:pStyle w:val="Ttulo3"/>
         <w:widowControl/>
+        <w:rPr>
+          <w:rFonts w:ascii="Times New Roman" w:hAnsi="Times New Roman"/>
+          <w:b/>
+          <w:bCs/>
+          <w:i w:val="0"/>
+          <w:iCs w:val="0"/>
+          <w:sz w:val="22"/>
+          <w:szCs w:val="22"/>
+        </w:rPr>
       </w:pPr>
       <w:bookmarkStart w:id="20" w:name="_Toc73644359"/>
       <w:r>
+        <w:rPr>
+          <w:rFonts w:ascii="Times New Roman" w:hAnsi="Times New Roman"/>
+          <w:b/>
+          <w:bCs/>
+          <w:i w:val="0"/>
+          <w:iCs w:val="0"/>
+          <w:sz w:val="22"/>
+          <w:szCs w:val="22"/>
+        </w:rPr>
         <w:t>Hardware</w:t>
       </w:r>
       <w:bookmarkEnd w:id="20"/>
     </w:p>
+    <w:p/>
     <w:p>
       <w:pPr>
         <w:ind w:left="720"/>
-      </w:pPr>
-      <w:r>
-        <w:t>P</w:t>
-      </w:r>
-      <w:r>
-        <w:t>arte física de um computador, é formado pelos componentes eletrônicos, como por exemplo, circuitos de fios e luz, placas, utensílios, correntes, e qualquer outro material em estado físico, que seja necessário para fazer com o que computador funcione.</w:t>
+        <w:jc w:val="both"/>
+        <w:rPr>
+          <w:sz w:val="22"/>
+          <w:szCs w:val="22"/>
+        </w:rPr>
+      </w:pPr>
+      <w:r>
+        <w:rPr>
+          <w:sz w:val="22"/>
+          <w:szCs w:val="22"/>
+        </w:rPr>
+        <w:t>Parte física de um computador, é formado pelos componentes eletrônicos, como por exemplo, circuitos de fios e luz, placas, utensílios, correntes, e qualquer outro material em estado físico, que seja necessário para fazer com o que computador funcione.</w:t>
       </w:r>
     </w:p>
     <w:p>
       <w:pPr>
         <w:ind w:left="720"/>
+        <w:rPr>
+          <w:sz w:val="22"/>
+          <w:szCs w:val="22"/>
+        </w:rPr>
       </w:pPr>
     </w:p>
     <w:p>
       <w:pPr>
         <w:pStyle w:val="Ttulo3"/>
         <w:widowControl/>
+        <w:rPr>
+          <w:rFonts w:ascii="Times New Roman" w:hAnsi="Times New Roman"/>
+          <w:b/>
+          <w:bCs/>
+          <w:i w:val="0"/>
+          <w:iCs w:val="0"/>
+          <w:sz w:val="22"/>
+          <w:szCs w:val="22"/>
+        </w:rPr>
       </w:pPr>
       <w:bookmarkStart w:id="21" w:name="_Toc73644360"/>
       <w:r>
+        <w:rPr>
+          <w:rFonts w:ascii="Times New Roman" w:hAnsi="Times New Roman"/>
+          <w:b/>
+          <w:bCs/>
+          <w:i w:val="0"/>
+          <w:iCs w:val="0"/>
+          <w:sz w:val="22"/>
+          <w:szCs w:val="22"/>
+        </w:rPr>
         <w:t>Software</w:t>
       </w:r>
       <w:bookmarkEnd w:id="21"/>
     </w:p>
+    <w:p/>
     <w:p>
       <w:pPr>
         <w:ind w:left="720"/>
-      </w:pPr>
-      <w:r>
+        <w:jc w:val="both"/>
+        <w:rPr>
+          <w:sz w:val="22"/>
+          <w:szCs w:val="22"/>
+        </w:rPr>
+      </w:pPr>
+      <w:r>
+        <w:rPr>
+          <w:sz w:val="22"/>
+          <w:szCs w:val="22"/>
+        </w:rPr>
         <w:t>Software é uma sequência de instruções escritas para serem interpretadas por um computador com o objetivo de executar tarefas específicas. Também pode ser definido como os programas que comandam o funcionamento de um computador.</w:t>
       </w:r>
     </w:p>
     <w:p>
       <w:pPr>
         <w:ind w:left="720"/>
+        <w:rPr>
+          <w:sz w:val="22"/>
+          <w:szCs w:val="22"/>
+        </w:rPr>
       </w:pPr>
     </w:p>
     <w:p>
       <w:pPr>
         <w:pStyle w:val="Ttulo3"/>
         <w:widowControl/>
+        <w:rPr>
+          <w:rFonts w:ascii="Times New Roman" w:hAnsi="Times New Roman"/>
+          <w:b/>
+          <w:bCs/>
+          <w:i w:val="0"/>
+          <w:iCs w:val="0"/>
+          <w:sz w:val="22"/>
+          <w:szCs w:val="22"/>
+        </w:rPr>
       </w:pPr>
       <w:bookmarkStart w:id="22" w:name="_Toc73644361"/>
       <w:r>
+        <w:rPr>
+          <w:rFonts w:ascii="Times New Roman" w:hAnsi="Times New Roman"/>
+          <w:b/>
+          <w:bCs/>
+          <w:i w:val="0"/>
+          <w:iCs w:val="0"/>
+          <w:sz w:val="22"/>
+          <w:szCs w:val="22"/>
+        </w:rPr>
         <w:t>Interfac</w:t>
       </w:r>
       <w:bookmarkEnd w:id="22"/>
       <w:r>
+        <w:rPr>
+          <w:rFonts w:ascii="Times New Roman" w:hAnsi="Times New Roman"/>
+          <w:b/>
+          <w:bCs/>
+          <w:i w:val="0"/>
+          <w:iCs w:val="0"/>
+          <w:sz w:val="22"/>
+          <w:szCs w:val="22"/>
+        </w:rPr>
         <w:t>e</w:t>
       </w:r>
     </w:p>
+    <w:p/>
     <w:p>
       <w:pPr>
         <w:ind w:left="720"/>
-      </w:pPr>
-      <w:r>
+        <w:jc w:val="both"/>
+        <w:rPr>
+          <w:sz w:val="22"/>
+          <w:szCs w:val="22"/>
+        </w:rPr>
+      </w:pPr>
+      <w:r>
+        <w:rPr>
+          <w:sz w:val="22"/>
+          <w:szCs w:val="22"/>
+        </w:rPr>
         <w:t>Modo através do qual o usuário consegue, usando um computador, interagir com um programa ou com um sistema operacional</w:t>
       </w:r>
-    </w:p>
-    <w:p>
-      <w:pPr>
-        <w:ind w:left="720"/>
-      </w:pPr>
-    </w:p>
-    <w:p>
-      <w:pPr>
-        <w:ind w:left="720"/>
-      </w:pPr>
-    </w:p>
-    <w:p>
-      <w:pPr>
-        <w:pStyle w:val="InfoBlue"/>
-      </w:pPr>
+      <w:r>
+        <w:rPr>
+          <w:sz w:val="22"/>
+          <w:szCs w:val="22"/>
+        </w:rPr>
+        <w:t>.</w:t>
+      </w:r>
     </w:p>
     <w:sectPr>
       <w:headerReference w:type="default" r:id="rId8"/>
@@ -2184,12 +2404,6 @@
       <w:gridCol w:w="3162"/>
     </w:tblGrid>
     <w:tr>
-      <w:tblPrEx>
-        <w:tblCellMar>
-          <w:top w:w="0" w:type="dxa"/>
-          <w:bottom w:w="0" w:type="dxa"/>
-        </w:tblCellMar>
-      </w:tblPrEx>
       <w:tc>
         <w:tcPr>
           <w:tcW w:w="3162" w:type="dxa"/>
@@ -2227,13 +2441,8 @@
             <w:sym w:font="Symbol" w:char="F0D3"/>
           </w:r>
           <w:r>
-            <w:t xml:space="preserve">Tech </w:t>
+            <w:t>Tech Maintenance</w:t>
           </w:r>
-          <w:proofErr w:type="spellStart"/>
-          <w:r>
-            <w:t>Maintenance</w:t>
-          </w:r>
-          <w:proofErr w:type="spellEnd"/>
           <w:r>
             <w:t xml:space="preserve">, </w:t>
           </w:r>
@@ -2385,18 +2594,7 @@
         <w:sz w:val="36"/>
         <w:szCs w:val="36"/>
       </w:rPr>
-      <w:t xml:space="preserve">Tech </w:t>
-    </w:r>
-    <w:proofErr w:type="spellStart"/>
-    <w:r>
-      <w:rPr>
-        <w:rFonts w:ascii="Arial" w:hAnsi="Arial"/>
-        <w:b/>
-        <w:bCs/>
-        <w:sz w:val="36"/>
-        <w:szCs w:val="36"/>
-      </w:rPr>
-      <w:t>Main</w:t>
+      <w:t>Tech Main</w:t>
     </w:r>
     <w:r>
       <w:rPr>
@@ -2408,7 +2606,6 @@
       </w:rPr>
       <w:t>tenance</w:t>
     </w:r>
-    <w:proofErr w:type="spellEnd"/>
   </w:p>
   <w:p>
     <w:pPr>
@@ -2451,12 +2648,6 @@
       <w:gridCol w:w="3179"/>
     </w:tblGrid>
     <w:tr>
-      <w:tblPrEx>
-        <w:tblCellMar>
-          <w:top w:w="0" w:type="dxa"/>
-          <w:bottom w:w="0" w:type="dxa"/>
-        </w:tblCellMar>
-      </w:tblPrEx>
       <w:tc>
         <w:tcPr>
           <w:tcW w:w="6379" w:type="dxa"/>
@@ -2492,27 +2683,18 @@
             <w:ind w:right="68"/>
           </w:pPr>
           <w:r>
-            <w:t xml:space="preserve">  </w:t>
+            <w:t xml:space="preserve">  Versão:           </w:t>
           </w:r>
           <w:r>
-            <w:t>Versão:</w:t>
+            <w:t>1.</w:t>
           </w:r>
           <w:r>
-            <w:t xml:space="preserve">           </w:t>
-          </w:r>
-          <w:r>
-            <w:t>1.0</w:t>
+            <w:t>1</w:t>
           </w:r>
         </w:p>
       </w:tc>
     </w:tr>
     <w:tr>
-      <w:tblPrEx>
-        <w:tblCellMar>
-          <w:top w:w="0" w:type="dxa"/>
-          <w:bottom w:w="0" w:type="dxa"/>
-        </w:tblCellMar>
-      </w:tblPrEx>
       <w:tc>
         <w:tcPr>
           <w:tcW w:w="6379" w:type="dxa"/>
@@ -2524,21 +2706,11 @@
           </w:tcBorders>
         </w:tcPr>
         <w:p>
-          <w:r>
-            <w:fldChar w:fldCharType="begin"/>
-          </w:r>
-          <w:r>
-            <w:instrText xml:space="preserve"> TITLE  \* MERGEFORMAT </w:instrText>
-          </w:r>
-          <w:r>
-            <w:fldChar w:fldCharType="separate"/>
-          </w:r>
-          <w:r>
-            <w:t>Glossário de Negócios</w:t>
-          </w:r>
-          <w:r>
-            <w:fldChar w:fldCharType="end"/>
-          </w:r>
+          <w:fldSimple w:instr=" TITLE  \* MERGEFORMAT ">
+            <w:r>
+              <w:t>Glossário de Negócios</w:t>
+            </w:r>
+          </w:fldSimple>
         </w:p>
       </w:tc>
       <w:tc>
@@ -2553,27 +2725,21 @@
         </w:tcPr>
         <w:p>
           <w:r>
-            <w:t xml:space="preserve">  </w:t>
+            <w:t xml:space="preserve">  Data:  </w:t>
           </w:r>
           <w:r>
-            <w:t>Data:</w:t>
+            <w:t>0</w:t>
           </w:r>
           <w:r>
-            <w:t xml:space="preserve">  </w:t>
+            <w:t>7</w:t>
           </w:r>
           <w:r>
-            <w:t>03/06/2021</w:t>
+            <w:t>/06/2021</w:t>
           </w:r>
         </w:p>
       </w:tc>
     </w:tr>
     <w:tr>
-      <w:tblPrEx>
-        <w:tblCellMar>
-          <w:top w:w="0" w:type="dxa"/>
-          <w:bottom w:w="0" w:type="dxa"/>
-        </w:tblCellMar>
-      </w:tblPrEx>
       <w:tc>
         <w:tcPr>
           <w:tcW w:w="9558" w:type="dxa"/>
@@ -2610,54 +2776,63 @@
     <w:lvl w:ilvl="0">
       <w:start w:val="1"/>
       <w:numFmt w:val="decimal"/>
+      <w:pStyle w:val="Ttulo1"/>
       <w:lvlText w:val="%1."/>
       <w:lvlJc w:val="left"/>
     </w:lvl>
     <w:lvl w:ilvl="1">
       <w:start w:val="1"/>
       <w:numFmt w:val="decimal"/>
+      <w:pStyle w:val="Ttulo2"/>
       <w:lvlText w:val="%1.%2"/>
       <w:lvlJc w:val="left"/>
     </w:lvl>
     <w:lvl w:ilvl="2">
       <w:start w:val="1"/>
       <w:numFmt w:val="decimal"/>
+      <w:pStyle w:val="Ttulo3"/>
       <w:lvlText w:val="%1.%2.%3"/>
       <w:lvlJc w:val="left"/>
     </w:lvl>
     <w:lvl w:ilvl="3">
       <w:start w:val="1"/>
       <w:numFmt w:val="decimal"/>
+      <w:pStyle w:val="Ttulo4"/>
       <w:lvlText w:val="%1.%2.%3.%4"/>
       <w:lvlJc w:val="left"/>
     </w:lvl>
     <w:lvl w:ilvl="4">
       <w:start w:val="1"/>
       <w:numFmt w:val="decimal"/>
+      <w:pStyle w:val="Ttulo5"/>
       <w:lvlText w:val="%1.%2.%3.%4.%5"/>
       <w:lvlJc w:val="left"/>
     </w:lvl>
     <w:lvl w:ilvl="5">
       <w:start w:val="1"/>
       <w:numFmt w:val="decimal"/>
+      <w:pStyle w:val="Ttulo6"/>
       <w:lvlText w:val="%1.%2.%3.%4.%5.%6"/>
       <w:lvlJc w:val="left"/>
     </w:lvl>
     <w:lvl w:ilvl="6">
       <w:start w:val="1"/>
       <w:numFmt w:val="decimal"/>
+      <w:pStyle w:val="Ttulo7"/>
       <w:lvlText w:val="%1.%2.%3.%4.%5.%6.%7"/>
       <w:lvlJc w:val="left"/>
     </w:lvl>
     <w:lvl w:ilvl="7">
       <w:start w:val="1"/>
       <w:numFmt w:val="decimal"/>
+      <w:pStyle w:val="Ttulo8"/>
       <w:lvlText w:val="%1.%2.%3.%4.%5.%6.%7.%8"/>
       <w:lvlJc w:val="left"/>
     </w:lvl>
     <w:lvl w:ilvl="8">
       <w:start w:val="1"/>
       <w:numFmt w:val="decimal"/>
+      <w:pStyle w:val="Ttulo9"/>
       <w:lvlText w:val="%1.%2.%3.%4.%5.%6.%7.%8.%9"/>
       <w:lvlJc w:val="left"/>
     </w:lvl>
@@ -2893,6 +3068,120 @@
     </w:lvl>
   </w:abstractNum>
   <w:abstractNum w:abstractNumId="5" w15:restartNumberingAfterBreak="0">
+    <w:nsid w:val="197A2429"/>
+    <w:multiLevelType w:val="multilevel"/>
+    <w:tmpl w:val="CD780970"/>
+    <w:lvl w:ilvl="0">
+      <w:start w:val="1"/>
+      <w:numFmt w:val="decimal"/>
+      <w:pStyle w:val="Bullet"/>
+      <w:lvlText w:val="%1."/>
+      <w:lvlJc w:val="left"/>
+      <w:pPr>
+        <w:tabs>
+          <w:tab w:val="num" w:pos="720"/>
+        </w:tabs>
+        <w:ind w:left="720" w:hanging="720"/>
+      </w:pPr>
+    </w:lvl>
+    <w:lvl w:ilvl="1">
+      <w:start w:val="1"/>
+      <w:numFmt w:val="decimal"/>
+      <w:lvlText w:val="%2."/>
+      <w:lvlJc w:val="left"/>
+      <w:pPr>
+        <w:tabs>
+          <w:tab w:val="num" w:pos="1440"/>
+        </w:tabs>
+        <w:ind w:left="1440" w:hanging="720"/>
+      </w:pPr>
+    </w:lvl>
+    <w:lvl w:ilvl="2">
+      <w:start w:val="1"/>
+      <w:numFmt w:val="decimal"/>
+      <w:lvlText w:val="%3."/>
+      <w:lvlJc w:val="left"/>
+      <w:pPr>
+        <w:tabs>
+          <w:tab w:val="num" w:pos="2160"/>
+        </w:tabs>
+        <w:ind w:left="2160" w:hanging="720"/>
+      </w:pPr>
+    </w:lvl>
+    <w:lvl w:ilvl="3">
+      <w:start w:val="1"/>
+      <w:numFmt w:val="decimal"/>
+      <w:lvlText w:val="%4."/>
+      <w:lvlJc w:val="left"/>
+      <w:pPr>
+        <w:tabs>
+          <w:tab w:val="num" w:pos="2880"/>
+        </w:tabs>
+        <w:ind w:left="2880" w:hanging="720"/>
+      </w:pPr>
+    </w:lvl>
+    <w:lvl w:ilvl="4">
+      <w:start w:val="1"/>
+      <w:numFmt w:val="decimal"/>
+      <w:lvlText w:val="%5."/>
+      <w:lvlJc w:val="left"/>
+      <w:pPr>
+        <w:tabs>
+          <w:tab w:val="num" w:pos="3600"/>
+        </w:tabs>
+        <w:ind w:left="3600" w:hanging="720"/>
+      </w:pPr>
+    </w:lvl>
+    <w:lvl w:ilvl="5">
+      <w:start w:val="1"/>
+      <w:numFmt w:val="decimal"/>
+      <w:lvlText w:val="%6."/>
+      <w:lvlJc w:val="left"/>
+      <w:pPr>
+        <w:tabs>
+          <w:tab w:val="num" w:pos="4320"/>
+        </w:tabs>
+        <w:ind w:left="4320" w:hanging="720"/>
+      </w:pPr>
+    </w:lvl>
+    <w:lvl w:ilvl="6">
+      <w:start w:val="1"/>
+      <w:numFmt w:val="decimal"/>
+      <w:lvlText w:val="%7."/>
+      <w:lvlJc w:val="left"/>
+      <w:pPr>
+        <w:tabs>
+          <w:tab w:val="num" w:pos="5040"/>
+        </w:tabs>
+        <w:ind w:left="5040" w:hanging="720"/>
+      </w:pPr>
+    </w:lvl>
+    <w:lvl w:ilvl="7">
+      <w:start w:val="1"/>
+      <w:numFmt w:val="decimal"/>
+      <w:lvlText w:val="%8."/>
+      <w:lvlJc w:val="left"/>
+      <w:pPr>
+        <w:tabs>
+          <w:tab w:val="num" w:pos="5760"/>
+        </w:tabs>
+        <w:ind w:left="5760" w:hanging="720"/>
+      </w:pPr>
+    </w:lvl>
+    <w:lvl w:ilvl="8">
+      <w:start w:val="1"/>
+      <w:numFmt w:val="decimal"/>
+      <w:lvlText w:val="%9."/>
+      <w:lvlJc w:val="left"/>
+      <w:pPr>
+        <w:tabs>
+          <w:tab w:val="num" w:pos="6480"/>
+        </w:tabs>
+        <w:ind w:left="6480" w:hanging="720"/>
+      </w:pPr>
+    </w:lvl>
+  </w:abstractNum>
+  <w:abstractNum w:abstractNumId="6" w15:restartNumberingAfterBreak="0">
     <w:nsid w:val="22443AC4"/>
     <w:multiLevelType w:val="multilevel"/>
     <w:tmpl w:val="04090001"/>
@@ -2952,7 +3241,7 @@
       <w:lvlJc w:val="left"/>
     </w:lvl>
   </w:abstractNum>
-  <w:abstractNum w:abstractNumId="6" w15:restartNumberingAfterBreak="0">
+  <w:abstractNum w:abstractNumId="7" w15:restartNumberingAfterBreak="0">
     <w:nsid w:val="2D4B634E"/>
     <w:multiLevelType w:val="multilevel"/>
     <w:tmpl w:val="04090001"/>
@@ -3012,7 +3301,7 @@
       <w:lvlJc w:val="left"/>
     </w:lvl>
   </w:abstractNum>
-  <w:abstractNum w:abstractNumId="7" w15:restartNumberingAfterBreak="0">
+  <w:abstractNum w:abstractNumId="8" w15:restartNumberingAfterBreak="0">
     <w:nsid w:val="31DD2C45"/>
     <w:multiLevelType w:val="multilevel"/>
     <w:tmpl w:val="04090001"/>
@@ -3072,7 +3361,7 @@
       <w:lvlJc w:val="left"/>
     </w:lvl>
   </w:abstractNum>
-  <w:abstractNum w:abstractNumId="8" w15:restartNumberingAfterBreak="0">
+  <w:abstractNum w:abstractNumId="9" w15:restartNumberingAfterBreak="0">
     <w:nsid w:val="32982B51"/>
     <w:multiLevelType w:val="multilevel"/>
     <w:tmpl w:val="04090001"/>
@@ -3132,7 +3421,7 @@
       <w:lvlJc w:val="left"/>
     </w:lvl>
   </w:abstractNum>
-  <w:abstractNum w:abstractNumId="9" w15:restartNumberingAfterBreak="0">
+  <w:abstractNum w:abstractNumId="10" w15:restartNumberingAfterBreak="0">
     <w:nsid w:val="3375481C"/>
     <w:multiLevelType w:val="multilevel"/>
     <w:tmpl w:val="E6747DA6"/>
@@ -3192,7 +3481,7 @@
       <w:lvlJc w:val="left"/>
     </w:lvl>
   </w:abstractNum>
-  <w:abstractNum w:abstractNumId="10" w15:restartNumberingAfterBreak="0">
+  <w:abstractNum w:abstractNumId="11" w15:restartNumberingAfterBreak="0">
     <w:nsid w:val="369D5471"/>
     <w:multiLevelType w:val="multilevel"/>
     <w:tmpl w:val="04090001"/>
@@ -3252,7 +3541,7 @@
       <w:lvlJc w:val="left"/>
     </w:lvl>
   </w:abstractNum>
-  <w:abstractNum w:abstractNumId="11" w15:restartNumberingAfterBreak="0">
+  <w:abstractNum w:abstractNumId="12" w15:restartNumberingAfterBreak="0">
     <w:nsid w:val="42B97F7B"/>
     <w:multiLevelType w:val="multilevel"/>
     <w:tmpl w:val="04090001"/>
@@ -3312,7 +3601,7 @@
       <w:lvlJc w:val="left"/>
     </w:lvl>
   </w:abstractNum>
-  <w:abstractNum w:abstractNumId="12" w15:restartNumberingAfterBreak="0">
+  <w:abstractNum w:abstractNumId="13" w15:restartNumberingAfterBreak="0">
     <w:nsid w:val="49E170D0"/>
     <w:multiLevelType w:val="multilevel"/>
     <w:tmpl w:val="04090001"/>
@@ -3372,7 +3661,7 @@
       <w:lvlJc w:val="left"/>
     </w:lvl>
   </w:abstractNum>
-  <w:abstractNum w:abstractNumId="13" w15:restartNumberingAfterBreak="0">
+  <w:abstractNum w:abstractNumId="14" w15:restartNumberingAfterBreak="0">
     <w:nsid w:val="4F64732B"/>
     <w:multiLevelType w:val="multilevel"/>
     <w:tmpl w:val="04090001"/>
@@ -3432,7 +3721,7 @@
       <w:lvlJc w:val="left"/>
     </w:lvl>
   </w:abstractNum>
-  <w:abstractNum w:abstractNumId="14" w15:restartNumberingAfterBreak="0">
+  <w:abstractNum w:abstractNumId="15" w15:restartNumberingAfterBreak="0">
     <w:nsid w:val="52DF734E"/>
     <w:multiLevelType w:val="multilevel"/>
     <w:tmpl w:val="04090001"/>
@@ -3492,7 +3781,7 @@
       <w:lvlJc w:val="left"/>
     </w:lvl>
   </w:abstractNum>
-  <w:abstractNum w:abstractNumId="15" w15:restartNumberingAfterBreak="0">
+  <w:abstractNum w:abstractNumId="16" w15:restartNumberingAfterBreak="0">
     <w:nsid w:val="6D2F7D46"/>
     <w:multiLevelType w:val="multilevel"/>
     <w:tmpl w:val="04090001"/>
@@ -3552,7 +3841,7 @@
       <w:lvlJc w:val="left"/>
     </w:lvl>
   </w:abstractNum>
-  <w:abstractNum w:abstractNumId="16" w15:restartNumberingAfterBreak="0">
+  <w:abstractNum w:abstractNumId="17" w15:restartNumberingAfterBreak="0">
     <w:nsid w:val="71F21F2A"/>
     <w:multiLevelType w:val="multilevel"/>
     <w:tmpl w:val="04090001"/>
@@ -3612,7 +3901,7 @@
       <w:lvlJc w:val="left"/>
     </w:lvl>
   </w:abstractNum>
-  <w:abstractNum w:abstractNumId="17" w15:restartNumberingAfterBreak="0">
+  <w:abstractNum w:abstractNumId="18" w15:restartNumberingAfterBreak="0">
     <w:nsid w:val="743601FB"/>
     <w:multiLevelType w:val="multilevel"/>
     <w:tmpl w:val="04090001"/>
@@ -3672,7 +3961,7 @@
       <w:lvlJc w:val="left"/>
     </w:lvl>
   </w:abstractNum>
-  <w:abstractNum w:abstractNumId="18" w15:restartNumberingAfterBreak="0">
+  <w:abstractNum w:abstractNumId="19" w15:restartNumberingAfterBreak="0">
     <w:nsid w:val="756150CA"/>
     <w:multiLevelType w:val="multilevel"/>
     <w:tmpl w:val="04090001"/>
@@ -3732,7 +4021,7 @@
       <w:lvlJc w:val="left"/>
     </w:lvl>
   </w:abstractNum>
-  <w:abstractNum w:abstractNumId="19" w15:restartNumberingAfterBreak="0">
+  <w:abstractNum w:abstractNumId="20" w15:restartNumberingAfterBreak="0">
     <w:nsid w:val="7BE434D7"/>
     <w:multiLevelType w:val="multilevel"/>
     <w:tmpl w:val="04090001"/>
@@ -3813,16 +4102,16 @@
     </w:lvlOverride>
   </w:num>
   <w:num w:numId="3">
-    <w:abstractNumId w:val="9"/>
+    <w:abstractNumId w:val="10"/>
   </w:num>
   <w:num w:numId="4">
-    <w:abstractNumId w:val="19"/>
+    <w:abstractNumId w:val="20"/>
   </w:num>
   <w:num w:numId="5">
-    <w:abstractNumId w:val="14"/>
+    <w:abstractNumId w:val="15"/>
   </w:num>
   <w:num w:numId="6">
-    <w:abstractNumId w:val="13"/>
+    <w:abstractNumId w:val="14"/>
   </w:num>
   <w:num w:numId="7">
     <w:abstractNumId w:val="1"/>
@@ -3844,43 +4133,46 @@
     <w:abstractNumId w:val="2"/>
   </w:num>
   <w:num w:numId="9">
-    <w:abstractNumId w:val="18"/>
+    <w:abstractNumId w:val="19"/>
   </w:num>
   <w:num w:numId="10">
     <w:abstractNumId w:val="3"/>
   </w:num>
   <w:num w:numId="11">
-    <w:abstractNumId w:val="10"/>
+    <w:abstractNumId w:val="11"/>
   </w:num>
   <w:num w:numId="12">
-    <w:abstractNumId w:val="8"/>
+    <w:abstractNumId w:val="9"/>
   </w:num>
   <w:num w:numId="13">
-    <w:abstractNumId w:val="17"/>
+    <w:abstractNumId w:val="18"/>
   </w:num>
   <w:num w:numId="14">
-    <w:abstractNumId w:val="7"/>
+    <w:abstractNumId w:val="8"/>
   </w:num>
   <w:num w:numId="15">
     <w:abstractNumId w:val="4"/>
   </w:num>
   <w:num w:numId="16">
+    <w:abstractNumId w:val="17"/>
+  </w:num>
+  <w:num w:numId="17">
+    <w:abstractNumId w:val="13"/>
+  </w:num>
+  <w:num w:numId="18">
+    <w:abstractNumId w:val="6"/>
+  </w:num>
+  <w:num w:numId="19">
+    <w:abstractNumId w:val="12"/>
+  </w:num>
+  <w:num w:numId="20">
+    <w:abstractNumId w:val="7"/>
+  </w:num>
+  <w:num w:numId="21">
     <w:abstractNumId w:val="16"/>
   </w:num>
-  <w:num w:numId="17">
-    <w:abstractNumId w:val="12"/>
-  </w:num>
-  <w:num w:numId="18">
+  <w:num w:numId="22">
     <w:abstractNumId w:val="5"/>
-  </w:num>
-  <w:num w:numId="19">
-    <w:abstractNumId w:val="11"/>
-  </w:num>
-  <w:num w:numId="20">
-    <w:abstractNumId w:val="6"/>
-  </w:num>
-  <w:num w:numId="21">
-    <w:abstractNumId w:val="15"/>
   </w:num>
 </w:numbering>
 </file>
@@ -4463,7 +4755,9 @@
   </w:style>
   <w:style w:type="character" w:default="1" w:styleId="Fontepargpadro">
     <w:name w:val="Default Paragraph Font"/>
+    <w:uiPriority w:val="1"/>
     <w:semiHidden/>
+    <w:unhideWhenUsed/>
   </w:style>
   <w:style w:type="table" w:default="1" w:styleId="Tabelanormal">
     <w:name w:val="Normal Table"/>
@@ -4811,13 +5105,13 @@
     <w:pPr>
       <w:widowControl/>
       <w:numPr>
-        <w:numId w:val="81"/>
+        <w:numId w:val="22"/>
       </w:numPr>
       <w:tabs>
         <w:tab w:val="left" w:pos="720"/>
       </w:tabs>
       <w:spacing w:before="120" w:line="240" w:lineRule="auto"/>
-      <w:ind w:left="720" w:right="360"/>
+      <w:ind w:right="360"/>
       <w:jc w:val="both"/>
     </w:pPr>
   </w:style>

</xml_diff>